<commit_message>
Uploaded as of Oct 10
Revisions:
-Front Page
-Table of Contents
-Lexicom Part 1-3
-Regular Definition
Added:
-Predict Table
</commit_message>
<xml_diff>
--- a/DOCUMENTATION/1. Front Page.docx
+++ b/DOCUMENTATION/1. Front Page.docx
@@ -4,6 +4,10 @@
   <w:body>
     <w:p>
       <w:r>
+        <w:rPr>
+          <w:noProof/>
+          <w:lang w:val="en-US"/>
+        </w:rPr>
         <w:drawing>
           <wp:anchor distT="0" distB="0" distL="114300" distR="114300" simplePos="0" relativeHeight="251664384" behindDoc="1" locked="0" layoutInCell="1" allowOverlap="1">
             <wp:simplePos x="0" y="0"/>
@@ -33,7 +37,7 @@
                     <a:blip r:embed="rId4" cstate="print">
                       <a:extLst>
                         <a:ext uri="{28A0092B-C50C-407E-A947-70E740481C1C}">
-                          <a14:useLocalDpi xmlns="" xmlns:wpc="http://schemas.microsoft.com/office/word/2010/wordprocessingCanvas" xmlns:cx="http://schemas.microsoft.com/office/drawing/2014/chartex" xmlns:cx1="http://schemas.microsoft.com/office/drawing/2015/9/8/chartex" xmlns:cx2="http://schemas.microsoft.com/office/drawing/2015/10/21/chartex" xmlns:mc="http://schemas.openxmlformats.org/markup-compatibility/2006" xmlns:o="urn:schemas-microsoft-com:office:office" xmlns:v="urn:schemas-microsoft-com:vml" xmlns:wp14="http://schemas.microsoft.com/office/word/2010/wordprocessingDrawing" xmlns:w10="urn:schemas-microsoft-com:office:word" xmlns:w="http://schemas.openxmlformats.org/wordprocessingml/2006/main" xmlns:w14="http://schemas.microsoft.com/office/word/2010/wordml" xmlns:w15="http://schemas.microsoft.com/office/word/2012/wordml" xmlns:w16se="http://schemas.microsoft.com/office/word/2015/wordml/symex" xmlns:wpg="http://schemas.microsoft.com/office/word/2010/wordprocessingGroup" xmlns:wpi="http://schemas.microsoft.com/office/word/2010/wordprocessingInk" xmlns:wps="http://schemas.microsoft.com/office/word/2010/wordprocessingShape" xmlns:a14="http://schemas.microsoft.com/office/drawing/2010/main" val="0"/>
+                          <a14:useLocalDpi xmlns:a14="http://schemas.microsoft.com/office/drawing/2010/main" xmlns:wps="http://schemas.microsoft.com/office/word/2010/wordprocessingShape" xmlns:wpi="http://schemas.microsoft.com/office/word/2010/wordprocessingInk" xmlns:wpg="http://schemas.microsoft.com/office/word/2010/wordprocessingGroup" xmlns:w16se="http://schemas.microsoft.com/office/word/2015/wordml/symex" xmlns:w15="http://schemas.microsoft.com/office/word/2012/wordml" xmlns:w14="http://schemas.microsoft.com/office/word/2010/wordml" xmlns:w="http://schemas.openxmlformats.org/wordprocessingml/2006/main" xmlns:w10="urn:schemas-microsoft-com:office:word" xmlns:wp14="http://schemas.microsoft.com/office/word/2010/wordprocessingDrawing" xmlns:v="urn:schemas-microsoft-com:vml" xmlns:o="urn:schemas-microsoft-com:office:office" xmlns:mc="http://schemas.openxmlformats.org/markup-compatibility/2006" xmlns:cx2="http://schemas.microsoft.com/office/drawing/2015/10/21/chartex" xmlns:cx1="http://schemas.microsoft.com/office/drawing/2015/9/8/chartex" xmlns:cx="http://schemas.microsoft.com/office/drawing/2014/chartex" xmlns:wpc="http://schemas.microsoft.com/office/word/2010/wordprocessingCanvas" xmlns="" val="0"/>
                         </a:ext>
                       </a:extLst>
                     </a:blip>
@@ -95,7 +99,7 @@
                     <a:blip r:embed="rId5" cstate="print">
                       <a:extLst>
                         <a:ext uri="{28A0092B-C50C-407E-A947-70E740481C1C}">
-                          <a14:useLocalDpi xmlns="" xmlns:wpc="http://schemas.microsoft.com/office/word/2010/wordprocessingCanvas" xmlns:cx="http://schemas.microsoft.com/office/drawing/2014/chartex" xmlns:mc="http://schemas.openxmlformats.org/markup-compatibility/2006" xmlns:o="urn:schemas-microsoft-com:office:office" xmlns:v="urn:schemas-microsoft-com:vml" xmlns:wp14="http://schemas.microsoft.com/office/word/2010/wordprocessingDrawing" xmlns:w10="urn:schemas-microsoft-com:office:word" xmlns:w="http://schemas.openxmlformats.org/wordprocessingml/2006/main" xmlns:w14="http://schemas.microsoft.com/office/word/2010/wordml" xmlns:w15="http://schemas.microsoft.com/office/word/2012/wordml" xmlns:w16se="http://schemas.microsoft.com/office/word/2015/wordml/symex" xmlns:wpg="http://schemas.microsoft.com/office/word/2010/wordprocessingGroup" xmlns:wpi="http://schemas.microsoft.com/office/word/2010/wordprocessingInk" xmlns:wps="http://schemas.microsoft.com/office/word/2010/wordprocessingShape" xmlns:a14="http://schemas.microsoft.com/office/drawing/2010/main" val="0"/>
+                          <a14:useLocalDpi xmlns:a14="http://schemas.microsoft.com/office/drawing/2010/main" xmlns:wps="http://schemas.microsoft.com/office/word/2010/wordprocessingShape" xmlns:wpi="http://schemas.microsoft.com/office/word/2010/wordprocessingInk" xmlns:wpg="http://schemas.microsoft.com/office/word/2010/wordprocessingGroup" xmlns:w16se="http://schemas.microsoft.com/office/word/2015/wordml/symex" xmlns:w15="http://schemas.microsoft.com/office/word/2012/wordml" xmlns:w14="http://schemas.microsoft.com/office/word/2010/wordml" xmlns:w="http://schemas.openxmlformats.org/wordprocessingml/2006/main" xmlns:w10="urn:schemas-microsoft-com:office:word" xmlns:wp14="http://schemas.microsoft.com/office/word/2010/wordprocessingDrawing" xmlns:v="urn:schemas-microsoft-com:vml" xmlns:o="urn:schemas-microsoft-com:office:office" xmlns:mc="http://schemas.openxmlformats.org/markup-compatibility/2006" xmlns:cx="http://schemas.microsoft.com/office/drawing/2014/chartex" xmlns:wpc="http://schemas.microsoft.com/office/word/2010/wordprocessingCanvas" xmlns="" val="0"/>
                         </a:ext>
                       </a:extLst>
                     </a:blip>
@@ -288,6 +292,49 @@
                       <w:szCs w:val="24"/>
                     </w:rPr>
                   </w:pPr>
+                  <w:proofErr w:type="spellStart"/>
+                  <w:r>
+                    <w:rPr>
+                      <w:rFonts w:ascii="Segoe UI" w:hAnsi="Segoe UI" w:cs="Segoe UI"/>
+                      <w:b/>
+                      <w:sz w:val="24"/>
+                      <w:szCs w:val="24"/>
+                    </w:rPr>
+                    <w:t>CAYANAN</w:t>
+                  </w:r>
+                  <w:proofErr w:type="gramStart"/>
+                  <w:r>
+                    <w:rPr>
+                      <w:rFonts w:ascii="Segoe UI" w:hAnsi="Segoe UI" w:cs="Segoe UI"/>
+                      <w:b/>
+                      <w:sz w:val="24"/>
+                      <w:szCs w:val="24"/>
+                    </w:rPr>
+                    <w:t>,Winnie</w:t>
+                  </w:r>
+                  <w:proofErr w:type="spellEnd"/>
+                  <w:proofErr w:type="gramEnd"/>
+                  <w:r>
+                    <w:rPr>
+                      <w:rFonts w:ascii="Segoe UI" w:hAnsi="Segoe UI" w:cs="Segoe UI"/>
+                      <w:b/>
+                      <w:sz w:val="24"/>
+                      <w:szCs w:val="24"/>
+                    </w:rPr>
+                    <w:t xml:space="preserve"> Lynne R.</w:t>
+                  </w:r>
+                </w:p>
+                <w:p>
+                  <w:pPr>
+                    <w:spacing w:after="0" w:line="480" w:lineRule="auto"/>
+                    <w:jc w:val="center"/>
+                    <w:rPr>
+                      <w:rFonts w:ascii="Segoe UI" w:hAnsi="Segoe UI" w:cs="Segoe UI"/>
+                      <w:b/>
+                      <w:sz w:val="24"/>
+                      <w:szCs w:val="24"/>
+                    </w:rPr>
+                  </w:pPr>
                   <w:r>
                     <w:rPr>
                       <w:rFonts w:ascii="Segoe UI" w:hAnsi="Segoe UI" w:cs="Segoe UI"/>
@@ -400,49 +447,6 @@
                       <w:szCs w:val="24"/>
                     </w:rPr>
                     <w:t>TIMBOL, Vince Kyle D.</w:t>
-                  </w:r>
-                </w:p>
-                <w:p>
-                  <w:pPr>
-                    <w:spacing w:after="0" w:line="480" w:lineRule="auto"/>
-                    <w:jc w:val="center"/>
-                    <w:rPr>
-                      <w:rFonts w:ascii="Segoe UI" w:hAnsi="Segoe UI" w:cs="Segoe UI"/>
-                      <w:b/>
-                      <w:sz w:val="24"/>
-                      <w:szCs w:val="24"/>
-                    </w:rPr>
-                  </w:pPr>
-                  <w:proofErr w:type="spellStart"/>
-                  <w:r>
-                    <w:rPr>
-                      <w:rFonts w:ascii="Segoe UI" w:hAnsi="Segoe UI" w:cs="Segoe UI"/>
-                      <w:b/>
-                      <w:sz w:val="24"/>
-                      <w:szCs w:val="24"/>
-                    </w:rPr>
-                    <w:t>CAYANAN</w:t>
-                  </w:r>
-                  <w:proofErr w:type="gramStart"/>
-                  <w:r>
-                    <w:rPr>
-                      <w:rFonts w:ascii="Segoe UI" w:hAnsi="Segoe UI" w:cs="Segoe UI"/>
-                      <w:b/>
-                      <w:sz w:val="24"/>
-                      <w:szCs w:val="24"/>
-                    </w:rPr>
-                    <w:t>,Winnie</w:t>
-                  </w:r>
-                  <w:proofErr w:type="spellEnd"/>
-                  <w:proofErr w:type="gramEnd"/>
-                  <w:r>
-                    <w:rPr>
-                      <w:rFonts w:ascii="Segoe UI" w:hAnsi="Segoe UI" w:cs="Segoe UI"/>
-                      <w:b/>
-                      <w:sz w:val="24"/>
-                      <w:szCs w:val="24"/>
-                    </w:rPr>
-                    <w:t xml:space="preserve"> Lynne R.</w:t>
                   </w:r>
                 </w:p>
                 <w:p>

</xml_diff>